<commit_message>
Updated knit version after credential removal
</commit_message>
<xml_diff>
--- a/twitter_analyses.docx
+++ b/twitter_analyses.docx
@@ -18,7 +18,7 @@
     </w:p>
     <w:p>
       <w:pPr>
-        <w:pStyle w:val="Authors"/>
+        <w:pStyle w:val="Author"/>
       </w:pPr>
       <w:r>
         <w:t xml:space="preserve">Laura</w:t>
@@ -56,16 +56,16 @@
         <w:t xml:space="preserve">2014</w:t>
       </w:r>
     </w:p>
-    <w:bookmarkStart w:id="21" w:name="summary"/>
     <w:p>
       <w:pPr>
         <w:pStyle w:val="Heading2"/>
       </w:pPr>
+      <w:bookmarkStart w:id="21" w:name="summary"/>
+      <w:bookmarkEnd w:id="21"/>
       <w:r>
         <w:t xml:space="preserve">Summary</w:t>
       </w:r>
     </w:p>
-    <w:bookmarkEnd w:id="21"/>
     <w:p>
       <w:r>
         <w:t xml:space="preserve">First to get us started, just a few summary statistics on the tweets.</w:t>
@@ -74,6 +74,7 @@
     <w:tbl>
       <w:tblPr>
         <w:tblStyle w:val="TableNormal"/>
+        <w:tblW w:type="pct" w:w="0.0"/>
       </w:tblPr>
       <w:tblGrid/>
       <w:tr>
@@ -288,16 +289,16 @@
         <w:t xml:space="preserve">Given this thought I upgraded our analyses from simple hashtag output to a more meaningful syntactic analysis.</w:t>
       </w:r>
     </w:p>
-    <w:bookmarkStart w:id="22" w:name="content-types"/>
     <w:p>
       <w:pPr>
         <w:pStyle w:val="Heading2"/>
       </w:pPr>
+      <w:bookmarkStart w:id="22" w:name="content-types"/>
+      <w:bookmarkEnd w:id="22"/>
       <w:r>
         <w:t xml:space="preserve">Content Types</w:t>
       </w:r>
     </w:p>
-    <w:bookmarkEnd w:id="22"/>
     <w:p>
       <w:r>
         <w:t xml:space="preserve">I thought it would be helpful to see how the content distribution (RT, MT, or new content) has changed as tweeting at conferences has become more common.</w:t>
@@ -312,14 +313,14 @@
       <w:r>
         <w:drawing>
           <wp:inline>
-            <wp:extent cx="6096000" cy="4876800"/>
+            <wp:extent cx="5440680" cy="4352544"/>
             <wp:effectExtent b="0" l="0" r="0" t="0"/>
             <wp:docPr descr="" id="1" name="Picture"/>
             <a:graphic>
               <a:graphicData uri="http://schemas.openxmlformats.org/drawingml/2006/picture">
                 <pic:pic>
                   <pic:nvPicPr>
-                    <pic:cNvPr descr="./twitter_analyses_files/figure-docx/unnamed-chunk-3.png" id="0" name="Picture"/>
+                    <pic:cNvPr descr="twitter_analyses_files/figure-docx/unnamed-chunk-3-1.png" id="0" name="Picture"/>
                     <pic:cNvPicPr>
                       <a:picLocks noChangeArrowheads="1" noChangeAspect="1"/>
                     </pic:cNvPicPr>
@@ -333,7 +334,7 @@
                   <pic:spPr bwMode="auto">
                     <a:xfrm>
                       <a:off x="0" y="0"/>
-                      <a:ext cx="6096000" cy="4876800"/>
+                      <a:ext cx="5440680" cy="4352544"/>
                     </a:xfrm>
                     <a:prstGeom prst="rect">
                       <a:avLst/>
@@ -355,6 +356,7 @@
     <w:tbl>
       <w:tblPr>
         <w:tblStyle w:val="TableNormal"/>
+        <w:tblW w:type="pct" w:w="0.0"/>
       </w:tblPr>
       <w:tblGrid/>
       <w:tr>
@@ -560,14 +562,14 @@
       <w:r>
         <w:drawing>
           <wp:inline>
-            <wp:extent cx="6096000" cy="4876800"/>
+            <wp:extent cx="5440680" cy="4352544"/>
             <wp:effectExtent b="0" l="0" r="0" t="0"/>
             <wp:docPr descr="" id="1" name="Picture"/>
             <a:graphic>
               <a:graphicData uri="http://schemas.openxmlformats.org/drawingml/2006/picture">
                 <pic:pic>
                   <pic:nvPicPr>
-                    <pic:cNvPr descr="./twitter_analyses_files/figure-docx/unnamed-chunk-4.png" id="0" name="Picture"/>
+                    <pic:cNvPr descr="twitter_analyses_files/figure-docx/unnamed-chunk-4-1.png" id="0" name="Picture"/>
                     <pic:cNvPicPr>
                       <a:picLocks noChangeArrowheads="1" noChangeAspect="1"/>
                     </pic:cNvPicPr>
@@ -581,7 +583,7 @@
                   <pic:spPr bwMode="auto">
                     <a:xfrm>
                       <a:off x="0" y="0"/>
-                      <a:ext cx="6096000" cy="4876800"/>
+                      <a:ext cx="5440680" cy="4352544"/>
                     </a:xfrm>
                     <a:prstGeom prst="rect">
                       <a:avLst/>
@@ -603,6 +605,7 @@
     <w:tbl>
       <w:tblPr>
         <w:tblStyle w:val="TableNormal"/>
+        <w:tblW w:type="pct" w:w="0.0"/>
       </w:tblPr>
       <w:tblGrid/>
       <w:tr>
@@ -808,14 +811,14 @@
       <w:r>
         <w:drawing>
           <wp:inline>
-            <wp:extent cx="6096000" cy="4876800"/>
+            <wp:extent cx="5440680" cy="4352544"/>
             <wp:effectExtent b="0" l="0" r="0" t="0"/>
             <wp:docPr descr="" id="1" name="Picture"/>
             <a:graphic>
               <a:graphicData uri="http://schemas.openxmlformats.org/drawingml/2006/picture">
                 <pic:pic>
                   <pic:nvPicPr>
-                    <pic:cNvPr descr="./twitter_analyses_files/figure-docx/unnamed-chunk-5.png" id="0" name="Picture"/>
+                    <pic:cNvPr descr="twitter_analyses_files/figure-docx/unnamed-chunk-5-1.png" id="0" name="Picture"/>
                     <pic:cNvPicPr>
                       <a:picLocks noChangeArrowheads="1" noChangeAspect="1"/>
                     </pic:cNvPicPr>
@@ -829,7 +832,7 @@
                   <pic:spPr bwMode="auto">
                     <a:xfrm>
                       <a:off x="0" y="0"/>
-                      <a:ext cx="6096000" cy="4876800"/>
+                      <a:ext cx="5440680" cy="4352544"/>
                     </a:xfrm>
                     <a:prstGeom prst="rect">
                       <a:avLst/>
@@ -851,6 +854,7 @@
     <w:tbl>
       <w:tblPr>
         <w:tblStyle w:val="TableNormal"/>
+        <w:tblW w:type="pct" w:w="0.0"/>
       </w:tblPr>
       <w:tblGrid/>
       <w:tr>
@@ -1108,16 +1112,16 @@
         </w:tc>
       </w:tr>
     </w:tbl>
-    <w:bookmarkStart w:id="26" w:name="discussions"/>
     <w:p>
       <w:pPr>
         <w:pStyle w:val="Heading2"/>
       </w:pPr>
+      <w:bookmarkStart w:id="26" w:name="discussions"/>
+      <w:bookmarkEnd w:id="26"/>
       <w:r>
         <w:t xml:space="preserve">Discussions</w:t>
       </w:r>
     </w:p>
-    <w:bookmarkEnd w:id="26"/>
     <w:p>
       <w:r>
         <w:t xml:space="preserve">I think one of the best things about twitter are the conversations you get into during the conference. Although we don't have a way to measure the verbal conversations and connections that occur during/following the meeting. I thought there were some text approaches we could use to identify "discussions". I took all of the tweets identified as original content in the previous analysis and looked for @[:alphanum:] in the tweet body. I counted each occurence in the tweet to get a sense of how large conversations could be.</w:t>
@@ -1132,14 +1136,14 @@
       <w:r>
         <w:drawing>
           <wp:inline>
-            <wp:extent cx="6096000" cy="4876800"/>
+            <wp:extent cx="5440680" cy="4352544"/>
             <wp:effectExtent b="0" l="0" r="0" t="0"/>
             <wp:docPr descr="" id="1" name="Picture"/>
             <a:graphic>
               <a:graphicData uri="http://schemas.openxmlformats.org/drawingml/2006/picture">
                 <pic:pic>
                   <pic:nvPicPr>
-                    <pic:cNvPr descr="./twitter_analyses_files/figure-docx/unnamed-chunk-6.png" id="0" name="Picture"/>
+                    <pic:cNvPr descr="twitter_analyses_files/figure-docx/unnamed-chunk-6-1.png" id="0" name="Picture"/>
                     <pic:cNvPicPr>
                       <a:picLocks noChangeArrowheads="1" noChangeAspect="1"/>
                     </pic:cNvPicPr>
@@ -1153,7 +1157,7 @@
                   <pic:spPr bwMode="auto">
                     <a:xfrm>
                       <a:off x="0" y="0"/>
-                      <a:ext cx="6096000" cy="4876800"/>
+                      <a:ext cx="5440680" cy="4352544"/>
                     </a:xfrm>
                     <a:prstGeom prst="rect">
                       <a:avLst/>
@@ -1175,6 +1179,7 @@
     <w:tbl>
       <w:tblPr>
         <w:tblStyle w:val="TableNormal"/>
+        <w:tblW w:type="pct" w:w="0.0"/>
       </w:tblPr>
       <w:tblGrid/>
       <w:tr>
@@ -1375,14 +1380,14 @@
       <w:r>
         <w:drawing>
           <wp:inline>
-            <wp:extent cx="6096000" cy="8280400"/>
+            <wp:extent cx="5440680" cy="7390257"/>
             <wp:effectExtent b="0" l="0" r="0" t="0"/>
             <wp:docPr descr="" id="1" name="Picture"/>
             <a:graphic>
               <a:graphicData uri="http://schemas.openxmlformats.org/drawingml/2006/picture">
                 <pic:pic>
                   <pic:nvPicPr>
-                    <pic:cNvPr descr="./twitter_analyses_files/figure-docx/unnamed-chunk-8.png" id="0" name="Picture"/>
+                    <pic:cNvPr descr="twitter_analyses_files/figure-docx/unnamed-chunk-8-1.png" id="0" name="Picture"/>
                     <pic:cNvPicPr>
                       <a:picLocks noChangeArrowheads="1" noChangeAspect="1"/>
                     </pic:cNvPicPr>
@@ -1396,7 +1401,7 @@
                   <pic:spPr bwMode="auto">
                     <a:xfrm>
                       <a:off x="0" y="0"/>
-                      <a:ext cx="6096000" cy="8280400"/>
+                      <a:ext cx="5440680" cy="7390257"/>
                     </a:xfrm>
                     <a:prstGeom prst="rect">
                       <a:avLst/>
@@ -1415,16 +1420,16 @@
         </w:drawing>
       </w:r>
     </w:p>
-    <w:bookmarkStart w:id="29" w:name="weblinks"/>
     <w:p>
       <w:pPr>
         <w:pStyle w:val="Heading2"/>
       </w:pPr>
+      <w:bookmarkStart w:id="29" w:name="weblinks"/>
+      <w:bookmarkEnd w:id="29"/>
       <w:r>
         <w:t xml:space="preserve">Weblinks</w:t>
       </w:r>
     </w:p>
-    <w:bookmarkEnd w:id="29"/>
     <w:p>
       <w:r>
         <w:t xml:space="preserve">The other great feature of twitter is the ability to add to the conference experience. Beyond the conversation aspect, a great asset of twitter is often getting links to new information providing immediate access to knowledge. It's a great way to share relevant papers, tools, examples, etc.</w:t>
@@ -1439,14 +1444,14 @@
       <w:r>
         <w:drawing>
           <wp:inline>
-            <wp:extent cx="6096000" cy="4876800"/>
+            <wp:extent cx="5440680" cy="4352544"/>
             <wp:effectExtent b="0" l="0" r="0" t="0"/>
             <wp:docPr descr="" id="1" name="Picture"/>
             <a:graphic>
               <a:graphicData uri="http://schemas.openxmlformats.org/drawingml/2006/picture">
                 <pic:pic>
                   <pic:nvPicPr>
-                    <pic:cNvPr descr="./twitter_analyses_files/figure-docx/unnamed-chunk-9.png" id="0" name="Picture"/>
+                    <pic:cNvPr descr="twitter_analyses_files/figure-docx/unnamed-chunk-9-1.png" id="0" name="Picture"/>
                     <pic:cNvPicPr>
                       <a:picLocks noChangeArrowheads="1" noChangeAspect="1"/>
                     </pic:cNvPicPr>
@@ -1460,7 +1465,7 @@
                   <pic:spPr bwMode="auto">
                     <a:xfrm>
                       <a:off x="0" y="0"/>
-                      <a:ext cx="6096000" cy="4876800"/>
+                      <a:ext cx="5440680" cy="4352544"/>
                     </a:xfrm>
                     <a:prstGeom prst="rect">
                       <a:avLst/>
@@ -1482,6 +1487,7 @@
     <w:tbl>
       <w:tblPr>
         <w:tblStyle w:val="TableNormal"/>
+        <w:tblW w:type="pct" w:w="0.0"/>
       </w:tblPr>
       <w:tblGrid/>
       <w:tr>
@@ -1678,16 +1684,16 @@
         </w:tc>
       </w:tr>
     </w:tbl>
-    <w:bookmarkStart w:id="31" w:name="content-reach"/>
     <w:p>
       <w:pPr>
         <w:pStyle w:val="Heading2"/>
       </w:pPr>
+      <w:bookmarkStart w:id="31" w:name="content-reach"/>
+      <w:bookmarkEnd w:id="31"/>
       <w:r>
         <w:t xml:space="preserve">Content Reach</w:t>
       </w:r>
     </w:p>
-    <w:bookmarkEnd w:id="31"/>
     <w:p>
       <w:r>
         <w:t xml:space="preserve">Finally I wanted to get a sense of the reach of #AMIA content. Unfortunately I can't get retrospective records of tweeter's followers at the time of each symposium. However I can use their current follower list to create a map representing the location of our tweeter's and their followers today.</w:t>
@@ -1728,14 +1734,14 @@
       <w:r>
         <w:drawing>
           <wp:inline>
-            <wp:extent cx="6096000" cy="4876800"/>
+            <wp:extent cx="5440680" cy="4352544"/>
             <wp:effectExtent b="0" l="0" r="0" t="0"/>
             <wp:docPr descr="" id="1" name="Picture"/>
             <a:graphic>
               <a:graphicData uri="http://schemas.openxmlformats.org/drawingml/2006/picture">
                 <pic:pic>
                   <pic:nvPicPr>
-                    <pic:cNvPr descr="./twitter_analyses_files/figure-docx/unnamed-chunk-12.png" id="0" name="Picture"/>
+                    <pic:cNvPr descr="twitter_analyses_files/figure-docx/unnamed-chunk-12-1.png" id="0" name="Picture"/>
                     <pic:cNvPicPr>
                       <a:picLocks noChangeArrowheads="1" noChangeAspect="1"/>
                     </pic:cNvPicPr>
@@ -1749,7 +1755,7 @@
                   <pic:spPr bwMode="auto">
                     <a:xfrm>
                       <a:off x="0" y="0"/>
-                      <a:ext cx="6096000" cy="4876800"/>
+                      <a:ext cx="5440680" cy="4352544"/>
                     </a:xfrm>
                     <a:prstGeom prst="rect">
                       <a:avLst/>
@@ -1768,16 +1774,16 @@
         </w:drawing>
       </w:r>
     </w:p>
-    <w:bookmarkStart w:id="34" w:name="methods"/>
     <w:p>
       <w:pPr>
         <w:pStyle w:val="Heading1"/>
       </w:pPr>
+      <w:bookmarkStart w:id="34" w:name="methods"/>
+      <w:bookmarkEnd w:id="34"/>
       <w:r>
         <w:t xml:space="preserve">Methods</w:t>
       </w:r>
     </w:p>
-    <w:bookmarkEnd w:id="34"/>
     <w:p>
       <w:r>
         <w:t xml:space="preserve">For the follower analysis I selected all unique tweeters between 2011-2013. I then queried twitter using the</w:t>
@@ -1800,6 +1806,7 @@
         <w:t xml:space="preserve">package. We had 2045 tweeters, but due to user's privacy settings we were only able to retrieve 1063 twitter accounts. Of those a number of them will not allow for access to their follower list (count unknown at this point). Of these, a number will not have a location for which we can derive latitude and longitude.</w:t>
       </w:r>
     </w:p>
+    <w:sectPr/>
   </w:body>
 </w:document>
 </file>
@@ -1811,7 +1818,88 @@
 <file path=word/numbering.xml><?xml version="1.0" encoding="utf-8"?>
 <w:numbering xmlns:w="http://schemas.openxmlformats.org/wordprocessingml/2006/main">
   <w:abstractNum w:abstractNumId="0">
-    <w:nsid w:val="237ce416"/>
+    <w:nsid w:val="e17f69ba"/>
+    <w:multiLevelType w:val="multilevel"/>
+    <w:lvl w:ilvl="0">
+      <w:numFmt w:val="bullet"/>
+      <w:lvlText w:val=" "/>
+      <w:lvlJc w:val="left"/>
+      <w:pPr>
+        <w:tabs>
+          <w:tab w:val="num" w:pos="0"/>
+        </w:tabs>
+        <w:ind w:left="480" w:hanging="480"/>
+      </w:pPr>
+    </w:lvl>
+    <w:lvl w:ilvl="1">
+      <w:numFmt w:val="bullet"/>
+      <w:lvlText w:val=" "/>
+      <w:lvlJc w:val="left"/>
+      <w:pPr>
+        <w:tabs>
+          <w:tab w:val="num" w:pos="720"/>
+        </w:tabs>
+        <w:ind w:left="1200" w:hanging="480"/>
+      </w:pPr>
+    </w:lvl>
+    <w:lvl w:ilvl="2">
+      <w:numFmt w:val="bullet"/>
+      <w:lvlText w:val=" "/>
+      <w:lvlJc w:val="left"/>
+      <w:pPr>
+        <w:tabs>
+          <w:tab w:val="num" w:pos="1440"/>
+        </w:tabs>
+        <w:ind w:left="1920" w:hanging="480"/>
+      </w:pPr>
+    </w:lvl>
+    <w:lvl w:ilvl="3">
+      <w:numFmt w:val="bullet"/>
+      <w:lvlText w:val=" "/>
+      <w:lvlJc w:val="left"/>
+      <w:pPr>
+        <w:tabs>
+          <w:tab w:val="num" w:pos="2160"/>
+        </w:tabs>
+        <w:ind w:left="2640" w:hanging="480"/>
+      </w:pPr>
+    </w:lvl>
+    <w:lvl w:ilvl="4">
+      <w:numFmt w:val="bullet"/>
+      <w:lvlText w:val=" "/>
+      <w:lvlJc w:val="left"/>
+      <w:pPr>
+        <w:tabs>
+          <w:tab w:val="num" w:pos="2880"/>
+        </w:tabs>
+        <w:ind w:left="3360" w:hanging="480"/>
+      </w:pPr>
+    </w:lvl>
+    <w:lvl w:ilvl="5">
+      <w:numFmt w:val="bullet"/>
+      <w:lvlText w:val=" "/>
+      <w:lvlJc w:val="left"/>
+      <w:pPr>
+        <w:tabs>
+          <w:tab w:val="num" w:pos="3600"/>
+        </w:tabs>
+        <w:ind w:left="4080" w:hanging="480"/>
+      </w:pPr>
+    </w:lvl>
+    <w:lvl w:ilvl="6">
+      <w:numFmt w:val="bullet"/>
+      <w:lvlText w:val=" "/>
+      <w:lvlJc w:val="left"/>
+      <w:pPr>
+        <w:tabs>
+          <w:tab w:val="num" w:pos="4320"/>
+        </w:tabs>
+        <w:ind w:left="4800" w:hanging="480"/>
+      </w:pPr>
+    </w:lvl>
+  </w:abstractNum>
+  <w:abstractNum w:abstractNumId="990">
+    <w:nsid w:val="963a4256"/>
     <w:multiLevelType w:val="multilevel"/>
     <w:lvl w:ilvl="0">
       <w:numFmt w:val="bullet"/>
@@ -1894,6 +1982,9 @@
   <w:num w:numId="1">
     <w:abstractNumId w:val="0"/>
   </w:num>
+  <w:num w:numId="1000">
+    <w:abstractNumId w:val="990"/>
+  </w:num>
 </w:numbering>
 </file>
 
@@ -1950,8 +2041,24 @@
       <w:szCs w:val="36"/>
     </w:rPr>
   </w:style>
-  <w:style w:type="paragraph" w:styleId="Authors">
-    <w:name w:val="Authors"/>
+  <w:style w:type="paragraph" w:styleId="Subtitle">
+    <w:name w:val="Subtitle"/>
+    <w:basedOn w:val="Title"/>
+    <w:next w:val="Normal"/>
+    <w:qFormat/>
+    <w:pPr>
+      <w:keepNext/>
+      <w:keepLines/>
+      <w:spacing w:before="240" w:after="240"/>
+      <w:jc w:val="center"/>
+    </w:pPr>
+    <w:rPr>
+      <w:sz w:val="30"/>
+      <w:szCs w:val="30"/>
+    </w:rPr>
+  </w:style>
+  <w:style w:type="paragraph" w:styleId="Author">
+    <w:name w:val="Author"/>
     <w:next w:val="Normal"/>
     <w:qFormat/>
     <w:pPr>
@@ -1969,6 +2076,29 @@
       <w:keepLines/>
       <w:jc w:val="center"/>
     </w:pPr>
+  </w:style>
+  <w:style w:type="paragraph" w:styleId="Abstract">
+    <w:name w:val="Abstract"/>
+    <w:basedOn w:val="Normal"/>
+    <w:next w:val="Normal"/>
+    <w:qFormat/>
+    <w:pPr>
+      <w:keepNext/>
+      <w:keepLines/>
+      <w:spacing w:before="300" w:after="300"/>
+    </w:pPr>
+    <w:rPr>
+      <w:sz w:val="20"/>
+      <w:szCs w:val="20"/>
+    </w:rPr>
+  </w:style>
+  <w:style w:type="paragraph" w:styleId="Bibliography">
+    <w:name w:val="Bibliography"/>
+    <w:basedOn w:val="Normal"/>
+    <w:next w:val="Bibliography"/>
+    <w:qFormat/>
+    <w:pPr/>
+    <w:rPr/>
   </w:style>
   <w:style w:type="paragraph" w:styleId="Heading1">
     <w:name w:val="Heading 1"/>
@@ -1987,8 +2117,8 @@
       <w:b/>
       <w:bCs/>
       <w:color w:val="345A8A" w:themeColor="accent1" w:themeShade="B5"/>
-      <w:sz w:val="36"/>
-      <w:szCs w:val="36"/>
+      <w:sz w:val="32"/>
+      <w:szCs w:val="32"/>
     </w:rPr>
   </w:style>
   <w:style w:type="paragraph" w:styleId="Heading2">
@@ -2197,6 +2327,112 @@
     <w:rPr>
       <w:color w:val="4F81BD" w:themeColor="accent1"/>
     </w:rPr>
+  </w:style>
+  <w:style w:type="paragraph" w:customStyle="1" w:styleId="SourceCode">
+    <w:name w:val="Source Code"/>
+    <w:basedOn w:val="Normal"/>
+    <w:link w:val="VerbatimChar"/>
+    <w:pPr>
+      <w:wordWrap w:val="off"/>
+    </w:pPr>
+  </w:style>
+  <w:style w:type="character" w:customStyle="1" w:styleId="KeywordTok">
+    <w:name w:val="KeywordTok"/>
+    <w:basedOn w:val="VerbatimChar"/>
+    <w:rPr>
+      <w:color w:val="007020"/>
+      <w:b/>
+    </w:rPr>
+  </w:style>
+  <w:style w:type="character" w:customStyle="1" w:styleId="DataTypeTok">
+    <w:name w:val="DataTypeTok"/>
+    <w:basedOn w:val="VerbatimChar"/>
+    <w:rPr>
+      <w:color w:val="902000"/>
+    </w:rPr>
+  </w:style>
+  <w:style w:type="character" w:customStyle="1" w:styleId="DecValTok">
+    <w:name w:val="DecValTok"/>
+    <w:basedOn w:val="VerbatimChar"/>
+    <w:rPr>
+      <w:color w:val="40a070"/>
+    </w:rPr>
+  </w:style>
+  <w:style w:type="character" w:customStyle="1" w:styleId="BaseNTok">
+    <w:name w:val="BaseNTok"/>
+    <w:basedOn w:val="VerbatimChar"/>
+    <w:rPr>
+      <w:color w:val="40a070"/>
+    </w:rPr>
+  </w:style>
+  <w:style w:type="character" w:customStyle="1" w:styleId="FloatTok">
+    <w:name w:val="FloatTok"/>
+    <w:basedOn w:val="VerbatimChar"/>
+    <w:rPr>
+      <w:color w:val="40a070"/>
+    </w:rPr>
+  </w:style>
+  <w:style w:type="character" w:customStyle="1" w:styleId="CharTok">
+    <w:name w:val="CharTok"/>
+    <w:basedOn w:val="VerbatimChar"/>
+    <w:rPr>
+      <w:color w:val="4070a0"/>
+    </w:rPr>
+  </w:style>
+  <w:style w:type="character" w:customStyle="1" w:styleId="StringTok">
+    <w:name w:val="StringTok"/>
+    <w:basedOn w:val="VerbatimChar"/>
+    <w:rPr>
+      <w:color w:val="4070a0"/>
+    </w:rPr>
+  </w:style>
+  <w:style w:type="character" w:customStyle="1" w:styleId="CommentTok">
+    <w:name w:val="CommentTok"/>
+    <w:basedOn w:val="VerbatimChar"/>
+    <w:rPr>
+      <w:color w:val="60a0b0"/>
+      <w:i/>
+    </w:rPr>
+  </w:style>
+  <w:style w:type="character" w:customStyle="1" w:styleId="OtherTok">
+    <w:name w:val="OtherTok"/>
+    <w:basedOn w:val="VerbatimChar"/>
+    <w:rPr>
+      <w:color w:val="007020"/>
+    </w:rPr>
+  </w:style>
+  <w:style w:type="character" w:customStyle="1" w:styleId="AlertTok">
+    <w:name w:val="AlertTok"/>
+    <w:basedOn w:val="VerbatimChar"/>
+    <w:rPr>
+      <w:color w:val="ff0000"/>
+      <w:b/>
+    </w:rPr>
+  </w:style>
+  <w:style w:type="character" w:customStyle="1" w:styleId="FunctionTok">
+    <w:name w:val="FunctionTok"/>
+    <w:basedOn w:val="VerbatimChar"/>
+    <w:rPr>
+      <w:color w:val="06287e"/>
+    </w:rPr>
+  </w:style>
+  <w:style w:type="character" w:customStyle="1" w:styleId="RegionMarkerTok">
+    <w:name w:val="RegionMarkerTok"/>
+    <w:basedOn w:val="VerbatimChar"/>
+    <w:rPr/>
+  </w:style>
+  <w:style w:type="character" w:customStyle="1" w:styleId="ErrorTok">
+    <w:name w:val="ErrorTok"/>
+    <w:basedOn w:val="VerbatimChar"/>
+    <w:rPr>
+      <w:color w:val="ff0000"/>
+      <w:b/>
+    </w:rPr>
+  </w:style>
+  <w:style w:type="character" w:customStyle="1" w:styleId="NormalTok">
+    <w:name w:val="NormalTok"/>
+    <w:basedOn w:val="VerbatimChar"/>
+    <w:rPr/>
   </w:style>
   <w:style w:type="paragraph" w:customStyle="1" w:styleId="SourceCode">
     <w:name w:val="Source Code"/>

</xml_diff>